<commit_message>
Force PDF by default, template format changes
</commit_message>
<xml_diff>
--- a/y_TCN_Has_Packet_Then_Moved_Out.docx
+++ b/y_TCN_Has_Packet_Then_Moved_Out.docx
@@ -3,8 +3,6 @@
 <w:document xmlns:wpc="http://schemas.microsoft.com/office/word/2010/wordprocessingCanvas" xmlns:mc="http://schemas.openxmlformats.org/markup-compatibility/2006" xmlns:o="urn:schemas-microsoft-com:office:office" xmlns:r="http://schemas.openxmlformats.org/officeDocument/2006/relationships" xmlns:m="http://schemas.openxmlformats.org/officeDocument/2006/math" xmlns:v="urn:schemas-microsoft-com:vml" xmlns:wp14="http://schemas.microsoft.com/office/word/2010/wordprocessingDrawing" xmlns:wp="http://schemas.openxmlformats.org/drawingml/2006/wordprocessingDrawing" xmlns:w10="urn:schemas-microsoft-com:office:word" xmlns:w="http://schemas.openxmlformats.org/wordprocessingml/2006/main" xmlns:w14="http://schemas.microsoft.com/office/word/2010/wordml" xmlns:wpg="http://schemas.microsoft.com/office/word/2010/wordprocessingGroup" xmlns:wpi="http://schemas.microsoft.com/office/word/2010/wordprocessingInk" xmlns:wne="http://schemas.microsoft.com/office/word/2006/wordml" xmlns:wps="http://schemas.microsoft.com/office/word/2010/wordprocessingShape" mc:Ignorable="w14 wp14">
   <w:body>
     <w:p>
-      <w:bookmarkStart w:id="0" w:name="_GoBack"/>
-      <w:bookmarkEnd w:id="0"/>
       <w:r>
         <w:t>&lt;&lt;</w:t>
       </w:r>
@@ -856,220 +854,14 @@
         </w:rPr>
         <w:t>.</w:t>
       </w:r>
-    </w:p>
-    <w:p>
-      <w:pPr>
-        <w:autoSpaceDE w:val="0"/>
-        <w:autoSpaceDN w:val="0"/>
-        <w:adjustRightInd w:val="0"/>
-        <w:spacing w:after="0" w:line="240" w:lineRule="auto"/>
-        <w:rPr>
-          <w:rFonts w:ascii="Times New Roman" w:hAnsi="Times New Roman" w:cs="Times New Roman"/>
-          <w:b/>
-          <w:bCs/>
-          <w:color w:val="000000"/>
-          <w:sz w:val="24"/>
-          <w:szCs w:val="24"/>
-        </w:rPr>
-      </w:pPr>
-    </w:p>
-    <w:p>
-      <w:pPr>
-        <w:autoSpaceDE w:val="0"/>
-        <w:autoSpaceDN w:val="0"/>
-        <w:adjustRightInd w:val="0"/>
-        <w:spacing w:after="0" w:line="240" w:lineRule="auto"/>
-        <w:rPr>
-          <w:rFonts w:ascii="Times New Roman" w:hAnsi="Times New Roman" w:cs="Times New Roman"/>
-          <w:b/>
-          <w:bCs/>
-          <w:color w:val="000000"/>
-          <w:sz w:val="24"/>
-          <w:szCs w:val="24"/>
-        </w:rPr>
-      </w:pPr>
-    </w:p>
-    <w:p>
-      <w:pPr>
-        <w:autoSpaceDE w:val="0"/>
-        <w:autoSpaceDN w:val="0"/>
-        <w:adjustRightInd w:val="0"/>
-        <w:spacing w:after="0" w:line="240" w:lineRule="auto"/>
-        <w:rPr>
-          <w:rFonts w:ascii="Times New Roman" w:hAnsi="Times New Roman" w:cs="Times New Roman"/>
-          <w:b/>
-          <w:bCs/>
-          <w:color w:val="000000"/>
-          <w:sz w:val="24"/>
-          <w:szCs w:val="24"/>
-        </w:rPr>
-      </w:pPr>
-    </w:p>
-    <w:p>
-      <w:pPr>
-        <w:autoSpaceDE w:val="0"/>
-        <w:autoSpaceDN w:val="0"/>
-        <w:adjustRightInd w:val="0"/>
-        <w:spacing w:after="0" w:line="240" w:lineRule="auto"/>
-        <w:rPr>
-          <w:rFonts w:ascii="Times New Roman" w:hAnsi="Times New Roman" w:cs="Times New Roman"/>
-          <w:b/>
-          <w:bCs/>
-          <w:color w:val="000000"/>
-          <w:sz w:val="24"/>
-          <w:szCs w:val="24"/>
-        </w:rPr>
-      </w:pPr>
-    </w:p>
-    <w:p>
-      <w:pPr>
-        <w:autoSpaceDE w:val="0"/>
-        <w:autoSpaceDN w:val="0"/>
-        <w:adjustRightInd w:val="0"/>
-        <w:spacing w:after="0" w:line="240" w:lineRule="auto"/>
-        <w:rPr>
-          <w:rFonts w:ascii="Times New Roman" w:hAnsi="Times New Roman" w:cs="Times New Roman"/>
-          <w:b/>
-          <w:bCs/>
-          <w:color w:val="000000"/>
-          <w:sz w:val="24"/>
-          <w:szCs w:val="24"/>
-        </w:rPr>
-      </w:pPr>
-    </w:p>
-    <w:p>
-      <w:pPr>
-        <w:autoSpaceDE w:val="0"/>
-        <w:autoSpaceDN w:val="0"/>
-        <w:adjustRightInd w:val="0"/>
-        <w:spacing w:after="0" w:line="240" w:lineRule="auto"/>
-        <w:rPr>
-          <w:rFonts w:ascii="Times New Roman" w:hAnsi="Times New Roman" w:cs="Times New Roman"/>
-          <w:b/>
-          <w:bCs/>
-          <w:color w:val="000000"/>
-          <w:sz w:val="24"/>
-          <w:szCs w:val="24"/>
-        </w:rPr>
-      </w:pPr>
-    </w:p>
-    <w:p>
-      <w:pPr>
-        <w:autoSpaceDE w:val="0"/>
-        <w:autoSpaceDN w:val="0"/>
-        <w:adjustRightInd w:val="0"/>
-        <w:spacing w:after="0" w:line="240" w:lineRule="auto"/>
-        <w:rPr>
-          <w:rFonts w:ascii="Times New Roman" w:hAnsi="Times New Roman" w:cs="Times New Roman"/>
-          <w:b/>
-          <w:bCs/>
-          <w:color w:val="000000"/>
-          <w:sz w:val="24"/>
-          <w:szCs w:val="24"/>
-        </w:rPr>
-      </w:pPr>
-    </w:p>
-    <w:p>
-      <w:pPr>
-        <w:autoSpaceDE w:val="0"/>
-        <w:autoSpaceDN w:val="0"/>
-        <w:adjustRightInd w:val="0"/>
-        <w:spacing w:after="0" w:line="240" w:lineRule="auto"/>
-        <w:rPr>
-          <w:rFonts w:ascii="Times New Roman" w:hAnsi="Times New Roman" w:cs="Times New Roman"/>
-          <w:b/>
-          <w:bCs/>
-          <w:color w:val="000000"/>
-          <w:sz w:val="24"/>
-          <w:szCs w:val="24"/>
-        </w:rPr>
-      </w:pPr>
-    </w:p>
-    <w:p>
-      <w:pPr>
-        <w:autoSpaceDE w:val="0"/>
-        <w:autoSpaceDN w:val="0"/>
-        <w:adjustRightInd w:val="0"/>
-        <w:spacing w:after="0" w:line="240" w:lineRule="auto"/>
-        <w:rPr>
-          <w:rFonts w:ascii="Times New Roman" w:hAnsi="Times New Roman" w:cs="Times New Roman"/>
-          <w:b/>
-          <w:bCs/>
-          <w:color w:val="000000"/>
-          <w:sz w:val="24"/>
-          <w:szCs w:val="24"/>
-        </w:rPr>
-      </w:pPr>
-    </w:p>
-    <w:p>
-      <w:pPr>
-        <w:autoSpaceDE w:val="0"/>
-        <w:autoSpaceDN w:val="0"/>
-        <w:adjustRightInd w:val="0"/>
-        <w:spacing w:after="0" w:line="240" w:lineRule="auto"/>
-        <w:rPr>
-          <w:rFonts w:ascii="Times New Roman" w:hAnsi="Times New Roman" w:cs="Times New Roman"/>
-          <w:b/>
-          <w:bCs/>
-          <w:color w:val="000000"/>
-          <w:sz w:val="24"/>
-          <w:szCs w:val="24"/>
-        </w:rPr>
-      </w:pPr>
-    </w:p>
-    <w:p>
-      <w:pPr>
-        <w:autoSpaceDE w:val="0"/>
-        <w:autoSpaceDN w:val="0"/>
-        <w:adjustRightInd w:val="0"/>
-        <w:spacing w:after="0" w:line="240" w:lineRule="auto"/>
-        <w:rPr>
-          <w:rFonts w:ascii="Times New Roman" w:hAnsi="Times New Roman" w:cs="Times New Roman"/>
-          <w:color w:val="000000"/>
-        </w:rPr>
-      </w:pPr>
-    </w:p>
-    <w:p>
-      <w:pPr>
-        <w:jc w:val="right"/>
-        <w:rPr>
-          <w:rFonts w:cstheme="minorHAnsi"/>
-          <w:sz w:val="16"/>
-          <w:szCs w:val="16"/>
-        </w:rPr>
-      </w:pPr>
-      <w:r>
-        <w:rPr>
-          <w:rFonts w:cstheme="minorHAnsi"/>
-          <w:sz w:val="16"/>
-          <w:szCs w:val="16"/>
-        </w:rPr>
-        <w:t xml:space="preserve">TCN – Vacate </w:t>
-      </w:r>
-      <w:r>
-        <w:rPr>
-          <w:rFonts w:cstheme="minorHAnsi"/>
-          <w:sz w:val="16"/>
-          <w:szCs w:val="16"/>
-        </w:rPr>
-        <w:t>or Eviction Notice-</w:t>
-      </w:r>
-      <w:proofErr w:type="spellStart"/>
-      <w:r>
-        <w:rPr>
-          <w:rFonts w:cstheme="minorHAnsi"/>
-          <w:sz w:val="16"/>
-          <w:szCs w:val="16"/>
-        </w:rPr>
-        <w:t>hptmo</w:t>
-      </w:r>
-      <w:proofErr w:type="spellEnd"/>
+      <w:bookmarkStart w:id="0" w:name="_GoBack"/>
+      <w:bookmarkEnd w:id="0"/>
     </w:p>
     <w:sectPr>
       <w:headerReference w:type="default" r:id="rId7"/>
       <w:footerReference w:type="default" r:id="rId8"/>
       <w:pgSz w:w="12240" w:h="15840"/>
-      <w:pgMar w:top="1440" w:right="1440" w:bottom="1440" w:left="1440" w:header="720" w:footer="720" w:gutter="0"/>
+      <w:pgMar w:top="720" w:right="720" w:bottom="720" w:left="720" w:header="720" w:footer="720" w:gutter="0"/>
       <w:cols w:space="720"/>
       <w:docGrid w:linePitch="360"/>
     </w:sectPr>
@@ -1106,6 +898,34 @@
 <w:ftr xmlns:wpc="http://schemas.microsoft.com/office/word/2010/wordprocessingCanvas" xmlns:mc="http://schemas.openxmlformats.org/markup-compatibility/2006" xmlns:o="urn:schemas-microsoft-com:office:office" xmlns:r="http://schemas.openxmlformats.org/officeDocument/2006/relationships" xmlns:m="http://schemas.openxmlformats.org/officeDocument/2006/math" xmlns:v="urn:schemas-microsoft-com:vml" xmlns:wp14="http://schemas.microsoft.com/office/word/2010/wordprocessingDrawing" xmlns:wp="http://schemas.openxmlformats.org/drawingml/2006/wordprocessingDrawing" xmlns:w10="urn:schemas-microsoft-com:office:word" xmlns:w="http://schemas.openxmlformats.org/wordprocessingml/2006/main" xmlns:w14="http://schemas.microsoft.com/office/word/2010/wordml" xmlns:wpg="http://schemas.microsoft.com/office/word/2010/wordprocessingGroup" xmlns:wpi="http://schemas.microsoft.com/office/word/2010/wordprocessingInk" xmlns:wne="http://schemas.microsoft.com/office/word/2006/wordml" xmlns:wps="http://schemas.microsoft.com/office/word/2010/wordprocessingShape" mc:Ignorable="w14 wp14">
   <w:p>
     <w:pPr>
+      <w:jc w:val="right"/>
+      <w:rPr>
+        <w:rFonts w:cstheme="minorHAnsi"/>
+        <w:sz w:val="16"/>
+        <w:szCs w:val="16"/>
+      </w:rPr>
+    </w:pPr>
+    <w:r>
+      <w:rPr>
+        <w:rFonts w:cstheme="minorHAnsi"/>
+        <w:sz w:val="16"/>
+        <w:szCs w:val="16"/>
+      </w:rPr>
+      <w:t>TCN – Vacate or Eviction Notice-</w:t>
+    </w:r>
+    <w:proofErr w:type="spellStart"/>
+    <w:r>
+      <w:rPr>
+        <w:rFonts w:cstheme="minorHAnsi"/>
+        <w:sz w:val="16"/>
+        <w:szCs w:val="16"/>
+      </w:rPr>
+      <w:t>hptmo</w:t>
+    </w:r>
+    <w:proofErr w:type="spellEnd"/>
+  </w:p>
+  <w:p>
+    <w:pPr>
       <w:pStyle w:val="Footer"/>
     </w:pPr>
   </w:p>
@@ -1136,7 +956,7 @@
       <mc:AlternateContent>
         <mc:Choice Requires="wps">
           <w:drawing>
-            <wp:anchor distT="0" distB="0" distL="114300" distR="114300" simplePos="0" relativeHeight="251659264" behindDoc="0" locked="0" layoutInCell="1" allowOverlap="1" wp14:anchorId="564ED645" wp14:editId="297EEF5B">
+            <wp:anchor distT="0" distB="0" distL="114300" distR="114300" simplePos="0" relativeHeight="251659264" behindDoc="0" locked="0" layoutInCell="1" allowOverlap="1" wp14:anchorId="027D4257" wp14:editId="1A66BF1A">
               <wp:simplePos x="0" y="0"/>
               <wp:positionH relativeFrom="margin">
                 <wp:align>center</wp:align>

</xml_diff>